<commit_message>
updated learning report summary
</commit_message>
<xml_diff>
--- a/Homework/HW 15/homework15_paper.docx
+++ b/Homework/HW 15/homework15_paper.docx
@@ -50,15 +50,7 @@
         <w:t xml:space="preserve">t, such as an image you take that has time, location, and device data attached to it. </w:t>
       </w:r>
       <w:r>
-        <w:t xml:space="preserve">The three </w:t>
-      </w:r>
-      <w:proofErr w:type="gramStart"/>
-      <w:r>
-        <w:t>V’s</w:t>
-      </w:r>
-      <w:proofErr w:type="gramEnd"/>
-      <w:r>
-        <w:t xml:space="preserve"> of big data are Volume, Velocity, and Variety. Volume represen</w:t>
+        <w:t>The three V’s of big data are Volume, Velocity, and Variety. Volume represen</w:t>
       </w:r>
       <w:r>
         <w:t xml:space="preserve">ts </w:t>
@@ -71,6 +63,57 @@
       </w:r>
       <w:r>
         <w:t xml:space="preserve"> involves the speed at which data is being collected and that must be handled in a timely manner. Variety represents the different formats data comes in.</w:t>
+      </w:r>
+    </w:p>
+    <w:p/>
+    <w:p>
+      <w:r>
+        <w:t>Learning Report Summary</w:t>
+      </w:r>
+    </w:p>
+    <w:p>
+      <w:r>
+        <w:tab/>
+        <w:t>I have successfully completed my assignment and it has run without any errors.</w:t>
+      </w:r>
+      <w:r>
+        <w:t xml:space="preserve"> I got the correct results based on what is seen and asked for in the book. </w:t>
+      </w:r>
+      <w:r>
+        <w:t xml:space="preserve">I spent roughly 2 hours on this assignment. </w:t>
+      </w:r>
+      <w:r>
+        <w:t xml:space="preserve">I found the assignment to be fairly straightforward. </w:t>
+      </w:r>
+      <w:r>
+        <w:t xml:space="preserve">I wrote the program myself and received </w:t>
+      </w:r>
+      <w:r>
+        <w:t>help from no one but the book.</w:t>
+      </w:r>
+      <w:r>
+        <w:t xml:space="preserve"> </w:t>
+      </w:r>
+      <w:r>
+        <w:t>When encountering obstacles in the creati</w:t>
+      </w:r>
+      <w:r>
+        <w:t xml:space="preserve">on </w:t>
+      </w:r>
+      <w:r>
+        <w:t>of this program, I mostly looked to the book for help. I did not use the internet to help other than for the creation</w:t>
+      </w:r>
+      <w:r>
+        <w:t xml:space="preserve"> of the paper. </w:t>
+      </w:r>
+      <w:r>
+        <w:t>From this assignment, I learned what big data is and also how to use sql, pandas, and python to analyze some data.</w:t>
+      </w:r>
+      <w:r>
+        <w:t xml:space="preserve"> I do not have anything else to share with the professor at this time</w:t>
+      </w:r>
+      <w:r>
+        <w:t>.</w:t>
       </w:r>
     </w:p>
     <w:p/>

</xml_diff>